<commit_message>
Ajout des menus pour followers, following et my fans. J'ai vu qu'il y avait un problème au niveau de la requête pour faire "unfollow" d'un following.
</commit_message>
<xml_diff>
--- a/Document/HowToDoTheTEST.docx
+++ b/Document/HowToDoTheTEST.docx
@@ -14,6 +14,7 @@
         </w:rPr>
         <w:t xml:space="preserve">Il y a la possibilité de générer aléatoirement des utilisateurs ainsi que leurs données. Pour le faire, il suffit de lancer l’exécution de la servlet </w:t>
       </w:r>
+      <w:proofErr w:type="spellStart"/>
       <w:r>
         <w:rPr>
           <w:b/>
@@ -22,6 +23,7 @@
         </w:rPr>
         <w:t>GenerateUserServlet</w:t>
       </w:r>
+      <w:proofErr w:type="spellEnd"/>
       <w:r>
         <w:rPr>
           <w:b/>
@@ -34,13 +36,69 @@
         <w:rPr>
           <w:lang w:val="fr-CH"/>
         </w:rPr>
-        <w:t>Si la génération des 29 utilisateurs réussie, alors une page ayant pour message « Users have been generated » s’affiche. Après on peut se connecter sur n’importe quel compte en utilisant l’un des 29 usernames suivants </w:t>
-      </w:r>
-      <w:r>
-        <w:rPr>
-          <w:lang w:val="fr-CH"/>
-        </w:rPr>
-        <w:t xml:space="preserve"> avec comme mot de passe «123456»</w:t>
+        <w:t>Si la génération des 29 utilisateurs réussie, alors une page ayant pour message « </w:t>
+      </w:r>
+      <w:proofErr w:type="spellStart"/>
+      <w:r>
+        <w:rPr>
+          <w:lang w:val="fr-CH"/>
+        </w:rPr>
+        <w:t>Users</w:t>
+      </w:r>
+      <w:proofErr w:type="spellEnd"/>
+      <w:r>
+        <w:rPr>
+          <w:lang w:val="fr-CH"/>
+        </w:rPr>
+        <w:t xml:space="preserve"> have been </w:t>
+      </w:r>
+      <w:proofErr w:type="spellStart"/>
+      <w:r>
+        <w:rPr>
+          <w:lang w:val="fr-CH"/>
+        </w:rPr>
+        <w:t>generated</w:t>
+      </w:r>
+      <w:proofErr w:type="spellEnd"/>
+      <w:r>
+        <w:rPr>
+          <w:lang w:val="fr-CH"/>
+        </w:rPr>
+        <w:t xml:space="preserve"> » s’affiche. Après on peut se connecter sur n’importe quel compte en utilisant l’un des 29 </w:t>
+      </w:r>
+      <w:proofErr w:type="spellStart"/>
+      <w:r>
+        <w:rPr>
+          <w:lang w:val="fr-CH"/>
+        </w:rPr>
+        <w:t>usernames</w:t>
+      </w:r>
+      <w:proofErr w:type="spellEnd"/>
+      <w:r>
+        <w:rPr>
+          <w:lang w:val="fr-CH"/>
+        </w:rPr>
+        <w:t xml:space="preserve"> suivants</w:t>
+      </w:r>
+      <w:proofErr w:type="gramStart"/>
+      <w:r>
+        <w:rPr>
+          <w:lang w:val="fr-CH"/>
+        </w:rPr>
+        <w:t> </w:t>
+      </w:r>
+      <w:r>
+        <w:rPr>
+          <w:lang w:val="fr-CH"/>
+        </w:rPr>
+        <w:t xml:space="preserve"> avec</w:t>
+      </w:r>
+      <w:proofErr w:type="gramEnd"/>
+      <w:r>
+        <w:rPr>
+          <w:lang w:val="fr-CH"/>
+        </w:rPr>
+        <w:t xml:space="preserve"> comme mot de passe «123456»</w:t>
       </w:r>
       <w:r>
         <w:rPr>
@@ -150,6 +208,8 @@
           <w:lang w:val="fr-CH"/>
         </w:rPr>
       </w:pPr>
+      <w:proofErr w:type="spellStart"/>
+      <w:proofErr w:type="gramStart"/>
       <w:r>
         <w:rPr>
           <w:b/>
@@ -158,16 +218,20 @@
         </w:rPr>
         <w:t>tototo</w:t>
       </w:r>
-    </w:p>
-    <w:p>
-      <w:pPr>
-        <w:spacing w:after="0"/>
-        <w:rPr>
-          <w:b/>
-          <w:color w:val="002060"/>
-          <w:lang w:val="fr-CH"/>
-        </w:rPr>
-      </w:pPr>
+      <w:proofErr w:type="spellEnd"/>
+      <w:proofErr w:type="gramEnd"/>
+    </w:p>
+    <w:p>
+      <w:pPr>
+        <w:spacing w:after="0"/>
+        <w:rPr>
+          <w:b/>
+          <w:color w:val="002060"/>
+          <w:lang w:val="fr-CH"/>
+        </w:rPr>
+      </w:pPr>
+      <w:proofErr w:type="spellStart"/>
+      <w:proofErr w:type="gramStart"/>
       <w:r>
         <w:rPr>
           <w:b/>
@@ -176,16 +240,19 @@
         </w:rPr>
         <w:t>tititi</w:t>
       </w:r>
-    </w:p>
-    <w:p>
-      <w:pPr>
-        <w:spacing w:after="0"/>
-        <w:rPr>
-          <w:b/>
-          <w:color w:val="002060"/>
-          <w:lang w:val="fr-CH"/>
-        </w:rPr>
-      </w:pPr>
+      <w:proofErr w:type="spellEnd"/>
+      <w:proofErr w:type="gramEnd"/>
+    </w:p>
+    <w:p>
+      <w:pPr>
+        <w:spacing w:after="0"/>
+        <w:rPr>
+          <w:b/>
+          <w:color w:val="002060"/>
+          <w:lang w:val="fr-CH"/>
+        </w:rPr>
+      </w:pPr>
+      <w:proofErr w:type="gramStart"/>
       <w:r>
         <w:rPr>
           <w:b/>
@@ -194,6 +261,7 @@
         </w:rPr>
         <w:t>toutou</w:t>
       </w:r>
+      <w:proofErr w:type="gramEnd"/>
     </w:p>
     <w:p>
       <w:pPr>
@@ -240,6 +308,7 @@
           <w:lang w:val="fr-CH"/>
         </w:rPr>
       </w:pPr>
+      <w:proofErr w:type="gramStart"/>
       <w:r>
         <w:rPr>
           <w:b/>
@@ -248,16 +317,18 @@
         </w:rPr>
         <w:t>tonton</w:t>
       </w:r>
-    </w:p>
-    <w:p>
-      <w:pPr>
-        <w:spacing w:after="0"/>
-        <w:rPr>
-          <w:b/>
-          <w:color w:val="002060"/>
-          <w:lang w:val="fr-CH"/>
-        </w:rPr>
-      </w:pPr>
+      <w:proofErr w:type="gramEnd"/>
+    </w:p>
+    <w:p>
+      <w:pPr>
+        <w:spacing w:after="0"/>
+        <w:rPr>
+          <w:b/>
+          <w:color w:val="002060"/>
+          <w:lang w:val="fr-CH"/>
+        </w:rPr>
+      </w:pPr>
+      <w:proofErr w:type="gramStart"/>
       <w:r>
         <w:rPr>
           <w:b/>
@@ -266,16 +337,18 @@
         </w:rPr>
         <w:t>maximes</w:t>
       </w:r>
-    </w:p>
-    <w:p>
-      <w:pPr>
-        <w:spacing w:after="0"/>
-        <w:rPr>
-          <w:b/>
-          <w:color w:val="002060"/>
-          <w:lang w:val="fr-CH"/>
-        </w:rPr>
-      </w:pPr>
+      <w:proofErr w:type="gramEnd"/>
+    </w:p>
+    <w:p>
+      <w:pPr>
+        <w:spacing w:after="0"/>
+        <w:rPr>
+          <w:b/>
+          <w:color w:val="002060"/>
+          <w:lang w:val="fr-CH"/>
+        </w:rPr>
+      </w:pPr>
+      <w:proofErr w:type="gramStart"/>
       <w:r>
         <w:rPr>
           <w:b/>
@@ -284,16 +357,19 @@
         </w:rPr>
         <w:t>joujou</w:t>
       </w:r>
-    </w:p>
-    <w:p>
-      <w:pPr>
-        <w:spacing w:after="0"/>
-        <w:rPr>
-          <w:b/>
-          <w:color w:val="002060"/>
-          <w:lang w:val="fr-CH"/>
-        </w:rPr>
-      </w:pPr>
+      <w:proofErr w:type="gramEnd"/>
+    </w:p>
+    <w:p>
+      <w:pPr>
+        <w:spacing w:after="0"/>
+        <w:rPr>
+          <w:b/>
+          <w:color w:val="002060"/>
+          <w:lang w:val="fr-CH"/>
+        </w:rPr>
+      </w:pPr>
+      <w:proofErr w:type="spellStart"/>
+      <w:proofErr w:type="gramStart"/>
       <w:r>
         <w:rPr>
           <w:b/>
@@ -302,16 +378,19 @@
         </w:rPr>
         <w:t>dupond</w:t>
       </w:r>
-    </w:p>
-    <w:p>
-      <w:pPr>
-        <w:spacing w:after="0"/>
-        <w:rPr>
-          <w:b/>
-          <w:color w:val="002060"/>
-          <w:lang w:val="fr-CH"/>
-        </w:rPr>
-      </w:pPr>
+      <w:proofErr w:type="spellEnd"/>
+      <w:proofErr w:type="gramEnd"/>
+    </w:p>
+    <w:p>
+      <w:pPr>
+        <w:spacing w:after="0"/>
+        <w:rPr>
+          <w:b/>
+          <w:color w:val="002060"/>
+          <w:lang w:val="fr-CH"/>
+        </w:rPr>
+      </w:pPr>
+      <w:proofErr w:type="gramStart"/>
       <w:r>
         <w:rPr>
           <w:b/>
@@ -320,16 +399,19 @@
         </w:rPr>
         <w:t>daltons</w:t>
       </w:r>
-    </w:p>
-    <w:p>
-      <w:pPr>
-        <w:spacing w:after="0"/>
-        <w:rPr>
-          <w:b/>
-          <w:color w:val="002060"/>
-          <w:lang w:val="fr-CH"/>
-        </w:rPr>
-      </w:pPr>
+      <w:proofErr w:type="gramEnd"/>
+    </w:p>
+    <w:p>
+      <w:pPr>
+        <w:spacing w:after="0"/>
+        <w:rPr>
+          <w:b/>
+          <w:color w:val="002060"/>
+          <w:lang w:val="fr-CH"/>
+        </w:rPr>
+      </w:pPr>
+      <w:proofErr w:type="spellStart"/>
+      <w:proofErr w:type="gramStart"/>
       <w:r>
         <w:rPr>
           <w:b/>
@@ -338,6 +420,8 @@
         </w:rPr>
         <w:t>jean-marie</w:t>
       </w:r>
+      <w:proofErr w:type="spellEnd"/>
+      <w:proofErr w:type="gramEnd"/>
     </w:p>
     <w:p>
       <w:pPr>
@@ -366,6 +450,7 @@
           <w:lang w:val="fr-CH"/>
         </w:rPr>
       </w:pPr>
+      <w:proofErr w:type="gramStart"/>
       <w:r>
         <w:rPr>
           <w:b/>
@@ -374,16 +459,18 @@
         </w:rPr>
         <w:t>maestro</w:t>
       </w:r>
-    </w:p>
-    <w:p>
-      <w:pPr>
-        <w:spacing w:after="0"/>
-        <w:rPr>
-          <w:b/>
-          <w:color w:val="002060"/>
-          <w:lang w:val="fr-CH"/>
-        </w:rPr>
-      </w:pPr>
+      <w:proofErr w:type="gramEnd"/>
+    </w:p>
+    <w:p>
+      <w:pPr>
+        <w:spacing w:after="0"/>
+        <w:rPr>
+          <w:b/>
+          <w:color w:val="002060"/>
+          <w:lang w:val="fr-CH"/>
+        </w:rPr>
+      </w:pPr>
+      <w:proofErr w:type="gramStart"/>
       <w:r>
         <w:rPr>
           <w:b/>
@@ -392,16 +479,19 @@
         </w:rPr>
         <w:t>tintin</w:t>
       </w:r>
-    </w:p>
-    <w:p>
-      <w:pPr>
-        <w:spacing w:after="0"/>
-        <w:rPr>
-          <w:b/>
-          <w:color w:val="002060"/>
-          <w:lang w:val="fr-CH"/>
-        </w:rPr>
-      </w:pPr>
+      <w:proofErr w:type="gramEnd"/>
+    </w:p>
+    <w:p>
+      <w:pPr>
+        <w:spacing w:after="0"/>
+        <w:rPr>
+          <w:b/>
+          <w:color w:val="002060"/>
+          <w:lang w:val="fr-CH"/>
+        </w:rPr>
+      </w:pPr>
+      <w:proofErr w:type="spellStart"/>
+      <w:proofErr w:type="gramStart"/>
       <w:r>
         <w:rPr>
           <w:b/>
@@ -410,16 +500,20 @@
         </w:rPr>
         <w:t>joujon</w:t>
       </w:r>
-    </w:p>
-    <w:p>
-      <w:pPr>
-        <w:spacing w:after="0"/>
-        <w:rPr>
-          <w:b/>
-          <w:color w:val="002060"/>
-          <w:lang w:val="fr-CH"/>
-        </w:rPr>
-      </w:pPr>
+      <w:proofErr w:type="spellEnd"/>
+      <w:proofErr w:type="gramEnd"/>
+    </w:p>
+    <w:p>
+      <w:pPr>
+        <w:spacing w:after="0"/>
+        <w:rPr>
+          <w:b/>
+          <w:color w:val="002060"/>
+          <w:lang w:val="fr-CH"/>
+        </w:rPr>
+      </w:pPr>
+      <w:proofErr w:type="spellStart"/>
+      <w:proofErr w:type="gramStart"/>
       <w:r>
         <w:rPr>
           <w:b/>
@@ -428,16 +522,19 @@
         </w:rPr>
         <w:t>titon</w:t>
       </w:r>
-    </w:p>
-    <w:p>
-      <w:pPr>
-        <w:spacing w:after="0"/>
-        <w:rPr>
-          <w:b/>
-          <w:color w:val="002060"/>
-          <w:lang w:val="fr-CH"/>
-        </w:rPr>
-      </w:pPr>
+      <w:proofErr w:type="spellEnd"/>
+      <w:proofErr w:type="gramEnd"/>
+    </w:p>
+    <w:p>
+      <w:pPr>
+        <w:spacing w:after="0"/>
+        <w:rPr>
+          <w:b/>
+          <w:color w:val="002060"/>
+          <w:lang w:val="fr-CH"/>
+        </w:rPr>
+      </w:pPr>
+      <w:proofErr w:type="gramStart"/>
       <w:r>
         <w:rPr>
           <w:b/>
@@ -446,6 +543,7 @@
         </w:rPr>
         <w:t>tout</w:t>
       </w:r>
+      <w:proofErr w:type="gramEnd"/>
     </w:p>
     <w:p>
       <w:pPr>
@@ -492,6 +590,8 @@
           <w:lang w:val="fr-CH"/>
         </w:rPr>
       </w:pPr>
+      <w:proofErr w:type="spellStart"/>
+      <w:proofErr w:type="gramStart"/>
       <w:r>
         <w:rPr>
           <w:b/>
@@ -500,16 +600,19 @@
         </w:rPr>
         <w:t>toun</w:t>
       </w:r>
-    </w:p>
-    <w:p>
-      <w:pPr>
-        <w:spacing w:after="0"/>
-        <w:rPr>
-          <w:b/>
-          <w:color w:val="002060"/>
-          <w:lang w:val="fr-CH"/>
-        </w:rPr>
-      </w:pPr>
+      <w:proofErr w:type="spellEnd"/>
+      <w:proofErr w:type="gramEnd"/>
+    </w:p>
+    <w:p>
+      <w:pPr>
+        <w:spacing w:after="0"/>
+        <w:rPr>
+          <w:b/>
+          <w:color w:val="002060"/>
+          <w:lang w:val="fr-CH"/>
+        </w:rPr>
+      </w:pPr>
+      <w:proofErr w:type="gramStart"/>
       <w:r>
         <w:rPr>
           <w:b/>
@@ -518,16 +621,18 @@
         </w:rPr>
         <w:t>max</w:t>
       </w:r>
-    </w:p>
-    <w:p>
-      <w:pPr>
-        <w:spacing w:after="0"/>
-        <w:rPr>
-          <w:b/>
-          <w:color w:val="002060"/>
-          <w:lang w:val="fr-CH"/>
-        </w:rPr>
-      </w:pPr>
+      <w:proofErr w:type="gramEnd"/>
+    </w:p>
+    <w:p>
+      <w:pPr>
+        <w:spacing w:after="0"/>
+        <w:rPr>
+          <w:b/>
+          <w:color w:val="002060"/>
+          <w:lang w:val="fr-CH"/>
+        </w:rPr>
+      </w:pPr>
+      <w:proofErr w:type="gramStart"/>
       <w:r>
         <w:rPr>
           <w:b/>
@@ -536,16 +641,18 @@
         </w:rPr>
         <w:t>jour</w:t>
       </w:r>
-    </w:p>
-    <w:p>
-      <w:pPr>
-        <w:spacing w:after="0"/>
-        <w:rPr>
-          <w:b/>
-          <w:color w:val="002060"/>
-          <w:lang w:val="fr-CH"/>
-        </w:rPr>
-      </w:pPr>
+      <w:proofErr w:type="gramEnd"/>
+    </w:p>
+    <w:p>
+      <w:pPr>
+        <w:spacing w:after="0"/>
+        <w:rPr>
+          <w:b/>
+          <w:color w:val="002060"/>
+          <w:lang w:val="fr-CH"/>
+        </w:rPr>
+      </w:pPr>
+      <w:proofErr w:type="gramStart"/>
       <w:r>
         <w:rPr>
           <w:b/>
@@ -554,16 +661,19 @@
         </w:rPr>
         <w:t>dupe</w:t>
       </w:r>
-    </w:p>
-    <w:p>
-      <w:pPr>
-        <w:spacing w:after="0"/>
-        <w:rPr>
-          <w:b/>
-          <w:color w:val="002060"/>
-          <w:lang w:val="fr-CH"/>
-        </w:rPr>
-      </w:pPr>
+      <w:proofErr w:type="gramEnd"/>
+    </w:p>
+    <w:p>
+      <w:pPr>
+        <w:spacing w:after="0"/>
+        <w:rPr>
+          <w:b/>
+          <w:color w:val="002060"/>
+          <w:lang w:val="fr-CH"/>
+        </w:rPr>
+      </w:pPr>
+      <w:proofErr w:type="spellStart"/>
+      <w:proofErr w:type="gramStart"/>
       <w:r>
         <w:rPr>
           <w:b/>
@@ -572,16 +682,19 @@
         </w:rPr>
         <w:t>dalt</w:t>
       </w:r>
-    </w:p>
-    <w:p>
-      <w:pPr>
-        <w:spacing w:after="0"/>
-        <w:rPr>
-          <w:b/>
-          <w:color w:val="002060"/>
-          <w:lang w:val="fr-CH"/>
-        </w:rPr>
-      </w:pPr>
+      <w:proofErr w:type="spellEnd"/>
+      <w:proofErr w:type="gramEnd"/>
+    </w:p>
+    <w:p>
+      <w:pPr>
+        <w:spacing w:after="0"/>
+        <w:rPr>
+          <w:b/>
+          <w:color w:val="002060"/>
+          <w:lang w:val="fr-CH"/>
+        </w:rPr>
+      </w:pPr>
+      <w:proofErr w:type="gramStart"/>
       <w:r>
         <w:rPr>
           <w:b/>
@@ -590,6 +703,7 @@
         </w:rPr>
         <w:t>marie</w:t>
       </w:r>
+      <w:proofErr w:type="gramEnd"/>
     </w:p>
     <w:p>
       <w:pPr>
@@ -616,15 +730,51 @@
           <w:szCs w:val="24"/>
           <w:lang w:val="fr-CH"/>
         </w:rPr>
-        <w:t>Il est possible qu’en se connectant sur un compte, ce dernier soit bloqué. Pour le débloquer, il suffit de se connecter sur le compte administrateur en exécutant la servlet « HomeServlet ». Sur la page d’administration, il suffit de cocher la case</w:t>
-      </w:r>
+        <w:t>Il est possible qu’en se connectant sur un compte, ce dernier soit bloqué. Pour le débloquer, il suffit de se connecter sur le compte administrateur en exécutant la servlet « </w:t>
+      </w:r>
+      <w:proofErr w:type="spellStart"/>
       <w:r>
         <w:rPr>
           <w:sz w:val="24"/>
           <w:szCs w:val="24"/>
           <w:lang w:val="fr-CH"/>
         </w:rPr>
-        <w:t xml:space="preserve"> « Active user » correspondant à l’utilisateur qu’on voudrait débloquer et ensuite sur le bouton « submit » se trouvant tout en bas de la page.</w:t>
+        <w:t>HomeServlet</w:t>
+      </w:r>
+      <w:proofErr w:type="spellEnd"/>
+      <w:r>
+        <w:rPr>
+          <w:sz w:val="24"/>
+          <w:szCs w:val="24"/>
+          <w:lang w:val="fr-CH"/>
+        </w:rPr>
+        <w:t> ». Sur la page d’administration, il suffit de cocher la case</w:t>
+      </w:r>
+      <w:r>
+        <w:rPr>
+          <w:sz w:val="24"/>
+          <w:szCs w:val="24"/>
+          <w:lang w:val="fr-CH"/>
+        </w:rPr>
+        <w:t xml:space="preserve"> « Active user » correspondant à l’utilisateur qu’on voudrait débloquer et ensuite sur le bouton « </w:t>
+      </w:r>
+      <w:proofErr w:type="spellStart"/>
+      <w:r>
+        <w:rPr>
+          <w:sz w:val="24"/>
+          <w:szCs w:val="24"/>
+          <w:lang w:val="fr-CH"/>
+        </w:rPr>
+        <w:t>submit</w:t>
+      </w:r>
+      <w:proofErr w:type="spellEnd"/>
+      <w:r>
+        <w:rPr>
+          <w:sz w:val="24"/>
+          <w:szCs w:val="24"/>
+          <w:lang w:val="fr-CH"/>
+        </w:rPr>
+        <w:t> » se trouvant tout en bas de la page.</w:t>
       </w:r>
       <w:bookmarkStart w:id="0" w:name="_GoBack"/>
       <w:bookmarkEnd w:id="0"/>

</xml_diff>